<commit_message>
Added PHILIBERT_ManuelInstallation, Finalized RapportDeTravail
</commit_message>
<xml_diff>
--- a/documentation/PHILIBERT_Resume.docx
+++ b/documentation/PHILIBERT_Resume.docx
@@ -33,19 +33,83 @@
         <w:rPr>
           <w:lang w:val="fr-CH"/>
         </w:rPr>
-        <w:t>Les objectifs de ce projet étaient de développer un Web service en JSON permettant aux utilisateurs (sportifs) d’importer leurs activités sportives</w:t>
+        <w:t xml:space="preserve">Les objectifs de ce </w:t>
       </w:r>
       <w:r>
         <w:rPr>
           <w:lang w:val="fr-CH"/>
         </w:rPr>
-        <w:t>. Une interface web d’administration permettant d’offrir des abonnements aux membres, de gérer l’état de leur compte (activé – désactivé) ainsi que de gérer les types d’activités que propose l’application (ajout, suppression).</w:t>
+        <w:t xml:space="preserve">projet étaient de développer une API </w:t>
       </w:r>
       <w:r>
         <w:rPr>
           <w:lang w:val="fr-CH"/>
         </w:rPr>
-        <w:t xml:space="preserve"> Une authentification des utilisateurs renforcé par un système de </w:t>
+        <w:t>en JS</w:t>
+      </w:r>
+      <w:r>
+        <w:rPr>
+          <w:lang w:val="fr-CH"/>
+        </w:rPr>
+        <w:t>ON permettant aux utilisateurs</w:t>
+      </w:r>
+      <w:r>
+        <w:rPr>
+          <w:lang w:val="fr-CH"/>
+        </w:rPr>
+        <w:t xml:space="preserve"> d’importer leurs activités sportives</w:t>
+      </w:r>
+      <w:r>
+        <w:rPr>
+          <w:lang w:val="fr-CH"/>
+        </w:rPr>
+        <w:t xml:space="preserve"> (sous format GPX par exemple).</w:t>
+      </w:r>
+    </w:p>
+    <w:p>
+      <w:pPr>
+        <w:rPr>
+          <w:lang w:val="fr-CH"/>
+        </w:rPr>
+      </w:pPr>
+    </w:p>
+    <w:p>
+      <w:pPr>
+        <w:rPr>
+          <w:lang w:val="fr-CH"/>
+        </w:rPr>
+      </w:pPr>
+      <w:r>
+        <w:rPr>
+          <w:lang w:val="fr-CH"/>
+        </w:rPr>
+        <w:t>Une interface web d’administration permettant d’offrir des abonnements aux membres, de gérer l’état de leur compte (activé – désactivé) ainsi que de gérer les types d’activités que propose l’application (ajout, suppression).</w:t>
+      </w:r>
+      <w:r>
+        <w:rPr>
+          <w:lang w:val="fr-CH"/>
+        </w:rPr>
+        <w:t xml:space="preserve"> </w:t>
+      </w:r>
+    </w:p>
+    <w:p>
+      <w:pPr>
+        <w:rPr>
+          <w:lang w:val="fr-CH"/>
+        </w:rPr>
+      </w:pPr>
+    </w:p>
+    <w:p>
+      <w:pPr>
+        <w:rPr>
+          <w:lang w:val="fr-CH"/>
+        </w:rPr>
+      </w:pPr>
+      <w:r>
+        <w:rPr>
+          <w:lang w:val="fr-CH"/>
+        </w:rPr>
+        <w:t xml:space="preserve">Une authentification des utilisateurs renforcé par un système de </w:t>
       </w:r>
       <w:r>
         <w:rPr>
@@ -56,39 +120,25 @@
       <w:r>
         <w:rPr>
           <w:i/>
-          <w:lang w:val="en-US"/>
+          <w:lang w:val="fr-CH"/>
         </w:rPr>
-        <w:t>2-step verificatio</w:t>
+        <w:t xml:space="preserve">2-step </w:t>
       </w:r>
-      <w:bookmarkStart w:id="0" w:name="_GoBack"/>
-      <w:bookmarkEnd w:id="0"/>
+      <w:proofErr w:type="spellStart"/>
       <w:r>
         <w:rPr>
           <w:i/>
-          <w:lang w:val="en-US"/>
+          <w:lang w:val="fr-CH"/>
         </w:rPr>
-        <w:t>n</w:t>
+        <w:t>verification</w:t>
       </w:r>
+      <w:proofErr w:type="spellEnd"/>
       <w:r>
         <w:rPr>
           <w:lang w:val="fr-CH"/>
         </w:rPr>
         <w:t>" ou une authentification à l'aide des APIs de Facebook.</w:t>
       </w:r>
-    </w:p>
-    <w:p>
-      <w:pPr>
-        <w:rPr>
-          <w:lang w:val="fr-CH"/>
-        </w:rPr>
-      </w:pPr>
-    </w:p>
-    <w:p>
-      <w:pPr>
-        <w:rPr>
-          <w:lang w:val="fr-CH"/>
-        </w:rPr>
-      </w:pPr>
     </w:p>
     <w:p>
       <w:pPr>
@@ -133,41 +183,73 @@
         <w:rPr>
           <w:lang w:val="fr-CH"/>
         </w:rPr>
-        <w:t>car j’avais déjà effectué cette tâche auparavant. Il n’y avait donc pas de surprises ou de problèmes qui sont survenus.</w:t>
+        <w:t xml:space="preserve">car j’avais déjà </w:t>
       </w:r>
-    </w:p>
-    <w:p>
-      <w:pPr>
-        <w:rPr>
-          <w:lang w:val="fr-CH"/>
-        </w:rPr>
-      </w:pPr>
-    </w:p>
-    <w:p>
-      <w:pPr>
-        <w:rPr>
-          <w:lang w:val="fr-CH"/>
-        </w:rPr>
-      </w:pPr>
       <w:r>
         <w:rPr>
           <w:lang w:val="fr-CH"/>
         </w:rPr>
-        <w:t xml:space="preserve">La prochaine étape du projet à été la mise en œuvre des premiers endpoints, notamment le </w:t>
+        <w:t>eu l'occasion d'effectuer</w:t>
       </w:r>
-      <w:proofErr w:type="spellStart"/>
       <w:r>
         <w:rPr>
           <w:lang w:val="fr-CH"/>
         </w:rPr>
-        <w:t>endpoint</w:t>
+        <w:t xml:space="preserve"> cette tâche auparavant. Il n’y avait donc pas de problèmes qui sont survenus.</w:t>
       </w:r>
-      <w:proofErr w:type="spellEnd"/>
+    </w:p>
+    <w:p>
+      <w:pPr>
+        <w:rPr>
+          <w:lang w:val="fr-CH"/>
+        </w:rPr>
+      </w:pPr>
+    </w:p>
+    <w:p>
+      <w:pPr>
+        <w:rPr>
+          <w:lang w:val="fr-CH"/>
+        </w:rPr>
+      </w:pPr>
       <w:r>
         <w:rPr>
           <w:lang w:val="fr-CH"/>
         </w:rPr>
-        <w:t xml:space="preserve"> des utilisateurs (création de compte, lecture des informations, modifications et suppression). D’autres éléments sont venus se greffer au fur et à mesure à cette API. Le principal élément étant la gestion des activités sportives. Celui-ci a demandé passablement de réflexion et de travail.</w:t>
+        <w:t>La prochaine étape du projet a</w:t>
+      </w:r>
+      <w:r>
+        <w:rPr>
+          <w:lang w:val="fr-CH"/>
+        </w:rPr>
+        <w:t xml:space="preserve"> été la mise en œuvre des premiers endpoints, notamment le endpoint des utilisateurs (création de compte, lecture des informations, modifications et suppression). D’autres éléments sont venus se greffer au fur et à mesure à cette API. Le principal élément étant la gestion des activités sportives. Celui-ci a demandé passablement de réflexion et de travail.</w:t>
+      </w:r>
+    </w:p>
+    <w:p>
+      <w:pPr>
+        <w:rPr>
+          <w:lang w:val="fr-CH"/>
+        </w:rPr>
+      </w:pPr>
+      <w:bookmarkStart w:id="0" w:name="_GoBack"/>
+      <w:bookmarkEnd w:id="0"/>
+    </w:p>
+    <w:p>
+      <w:pPr>
+        <w:rPr>
+          <w:lang w:val="fr-CH"/>
+        </w:rPr>
+      </w:pPr>
+      <w:r>
+        <w:rPr>
+          <w:lang w:val="fr-CH"/>
+        </w:rPr>
+        <w:t>Il a ensuite été décidé de concentrer le développement sur l'interface web, j'ai donc débuté le développement de la page de connexion de cette interface. Il a aussi été nécessaire d'ajouté un composant de gestion de f</w:t>
+      </w:r>
+      <w:r>
+        <w:rPr>
+          <w:lang w:val="fr-CH"/>
+        </w:rPr>
+        <w:t>ichier sur l'API.</w:t>
       </w:r>
     </w:p>
     <w:p>
@@ -213,34 +295,24 @@
         </w:rPr>
         <w:t xml:space="preserve"> refactorisation de l’architecture globale permettant de mieux traiter les erreurs.</w:t>
       </w:r>
-    </w:p>
-    <w:p>
-      <w:pPr>
+      <w:r>
         <w:rPr>
           <w:lang w:val="fr-CH"/>
         </w:rPr>
-      </w:pPr>
-    </w:p>
-    <w:p>
-      <w:pPr>
+        <w:t xml:space="preserve"> Le choix d'entreprendre cette </w:t>
+      </w:r>
+      <w:r>
         <w:rPr>
           <w:lang w:val="fr-CH"/>
         </w:rPr>
-      </w:pPr>
-    </w:p>
-    <w:p>
-      <w:pPr>
+        <w:t>refactorisation</w:t>
+      </w:r>
+      <w:r>
         <w:rPr>
           <w:lang w:val="fr-CH"/>
         </w:rPr>
-      </w:pPr>
-    </w:p>
-    <w:p>
-      <w:pPr>
-        <w:rPr>
-          <w:lang w:val="fr-CH"/>
-        </w:rPr>
-      </w:pPr>
+        <w:t xml:space="preserve"> a été pris lorsque je me suis aperçu que la gestion des erreurs risquait de freiner la suite du développement.</w:t>
+      </w:r>
     </w:p>
     <w:p>
       <w:pPr>
@@ -261,6 +333,110 @@
         </w:rPr>
         <w:t>e</w:t>
       </w:r>
+    </w:p>
+    <w:p>
+      <w:pPr>
+        <w:rPr>
+          <w:lang w:val="fr-CH"/>
+        </w:rPr>
+      </w:pPr>
+    </w:p>
+    <w:p>
+      <w:pPr>
+        <w:rPr>
+          <w:lang w:val="fr-CH"/>
+        </w:rPr>
+      </w:pPr>
+      <w:r>
+        <w:rPr>
+          <w:lang w:val="fr-CH"/>
+        </w:rPr>
+        <w:t xml:space="preserve">Le résultat obtenu après la réalisation de ce projet et </w:t>
+      </w:r>
+      <w:r>
+        <w:rPr>
+          <w:lang w:val="fr-CH"/>
+        </w:rPr>
+        <w:t xml:space="preserve">une </w:t>
+      </w:r>
+      <w:r>
+        <w:rPr>
+          <w:lang w:val="fr-CH"/>
+        </w:rPr>
+        <w:t xml:space="preserve">API </w:t>
+      </w:r>
+      <w:proofErr w:type="spellStart"/>
+      <w:r>
+        <w:rPr>
+          <w:lang w:val="fr-CH"/>
+        </w:rPr>
+        <w:t>RESTful</w:t>
+      </w:r>
+      <w:proofErr w:type="spellEnd"/>
+      <w:r>
+        <w:rPr>
+          <w:lang w:val="fr-CH"/>
+        </w:rPr>
+        <w:t xml:space="preserve"> permettant la gestion de compte utilisateurs, la gestion d'activité sportives, notamment par l'importation de fichier</w:t>
+      </w:r>
+      <w:r>
+        <w:rPr>
+          <w:lang w:val="fr-CH"/>
+        </w:rPr>
+        <w:t>s</w:t>
+      </w:r>
+      <w:r>
+        <w:rPr>
+          <w:lang w:val="fr-CH"/>
+        </w:rPr>
+        <w:t xml:space="preserve"> GPX. Une interface web</w:t>
+      </w:r>
+      <w:r>
+        <w:rPr>
+          <w:lang w:val="fr-CH"/>
+        </w:rPr>
+        <w:t xml:space="preserve"> a été mise en place </w:t>
+      </w:r>
+      <w:r>
+        <w:rPr>
+          <w:lang w:val="fr-CH"/>
+        </w:rPr>
+        <w:t>et permet actuellement à un administrateur de se connecter.</w:t>
+      </w:r>
+    </w:p>
+    <w:p>
+      <w:pPr>
+        <w:rPr>
+          <w:lang w:val="fr-CH"/>
+        </w:rPr>
+      </w:pPr>
+    </w:p>
+    <w:p>
+      <w:pPr>
+        <w:rPr>
+          <w:lang w:val="fr-CH"/>
+        </w:rPr>
+      </w:pPr>
+      <w:r>
+        <w:rPr>
+          <w:lang w:val="fr-CH"/>
+        </w:rPr>
+        <w:t>Les objectifs du cahier des charges n'ont pas tous été remplis avant la fin du projet. Les principaux points ont cependant été pris en compte lors du développement de l'architecture, ce qui permet de facilement intégrer les objectifs restants.</w:t>
+      </w:r>
+    </w:p>
+    <w:p>
+      <w:pPr>
+        <w:rPr>
+          <w:lang w:val="fr-CH"/>
+        </w:rPr>
+      </w:pPr>
+    </w:p>
+    <w:p>
+      <w:pPr>
+        <w:rPr>
+          <w:lang w:val="fr-CH"/>
+        </w:rPr>
+      </w:pPr>
     </w:p>
     <w:sectPr>
       <w:headerReference w:type="default" r:id="rId8"/>
@@ -7141,7 +7317,7 @@
 </file>
 
 <file path=customXml/itemProps1.xml><?xml version="1.0" encoding="utf-8"?>
-<ds:datastoreItem xmlns:ds="http://schemas.openxmlformats.org/officeDocument/2006/customXml" ds:itemID="{645B4EF3-EFA0-4D1E-BC58-5E8726EB551E}">
+<ds:datastoreItem xmlns:ds="http://schemas.openxmlformats.org/officeDocument/2006/customXml" ds:itemID="{2FCC8F8D-F7D1-4EC4-A7F7-33B2C6E8EB25}">
   <ds:schemaRefs>
     <ds:schemaRef ds:uri="http://schemas.openxmlformats.org/officeDocument/2006/bibliography"/>
   </ds:schemaRefs>

</xml_diff>